<commit_message>
added in word file
</commit_message>
<xml_diff>
--- a/BE IT 2022-23 project report format 7th sem (2).docx
+++ b/BE IT 2022-23 project report format 7th sem (2).docx
@@ -369,14 +369,34 @@
         </w:rPr>
         <w:t xml:space="preserve"> </w:t>
       </w:r>
-      <w:r>
-        <w:rPr>
-          <w:rFonts w:ascii="Times New Roman" w:hAnsi="Times New Roman" w:cs="Times New Roman"/>
-          <w:sz w:val="28"/>
-          <w:szCs w:val="28"/>
-        </w:rPr>
-        <w:t>Soniya Usgaonkar</w:t>
-      </w:r>
+      <w:proofErr w:type="spellStart"/>
+      <w:r>
+        <w:rPr>
+          <w:rFonts w:ascii="Times New Roman" w:hAnsi="Times New Roman" w:cs="Times New Roman"/>
+          <w:sz w:val="28"/>
+          <w:szCs w:val="28"/>
+        </w:rPr>
+        <w:t>Soniya</w:t>
+      </w:r>
+      <w:proofErr w:type="spellEnd"/>
+      <w:r>
+        <w:rPr>
+          <w:rFonts w:ascii="Times New Roman" w:hAnsi="Times New Roman" w:cs="Times New Roman"/>
+          <w:sz w:val="28"/>
+          <w:szCs w:val="28"/>
+        </w:rPr>
+        <w:t xml:space="preserve"> </w:t>
+      </w:r>
+      <w:proofErr w:type="spellStart"/>
+      <w:r>
+        <w:rPr>
+          <w:rFonts w:ascii="Times New Roman" w:hAnsi="Times New Roman" w:cs="Times New Roman"/>
+          <w:sz w:val="28"/>
+          <w:szCs w:val="28"/>
+        </w:rPr>
+        <w:t>Usgaonkar</w:t>
+      </w:r>
+      <w:proofErr w:type="spellEnd"/>
       <w:r>
         <w:rPr>
           <w:rFonts w:ascii="Times New Roman" w:hAnsi="Times New Roman" w:cs="Times New Roman"/>
@@ -859,6 +879,7 @@
         </w:rPr>
         <w:t xml:space="preserve">Have been admitted to the candidacy of </w:t>
       </w:r>
+      <w:proofErr w:type="spellStart"/>
       <w:r>
         <w:rPr>
           <w:rFonts w:ascii="Times New Roman" w:hAnsi="Times New Roman" w:cs="Times New Roman"/>
@@ -876,6 +897,7 @@
         </w:rPr>
         <w:t>th</w:t>
       </w:r>
+      <w:proofErr w:type="spellEnd"/>
       <w:r>
         <w:rPr>
           <w:rFonts w:ascii="Times New Roman" w:hAnsi="Times New Roman" w:cs="Times New Roman"/>
@@ -943,7 +965,29 @@
           <w:szCs w:val="24"/>
           <w:shd w:val="clear" w:color="auto" w:fill="FFFFFF" w:themeFill="background1"/>
         </w:rPr>
-        <w:t xml:space="preserve"> for Anemos Energies</w:t>
+        <w:t xml:space="preserve"> for </w:t>
+      </w:r>
+      <w:proofErr w:type="spellStart"/>
+      <w:r>
+        <w:rPr>
+          <w:rFonts w:ascii="Times New Roman" w:hAnsi="Times New Roman" w:cs="Times New Roman"/>
+          <w:b/>
+          <w:sz w:val="24"/>
+          <w:szCs w:val="24"/>
+          <w:shd w:val="clear" w:color="auto" w:fill="FFFFFF" w:themeFill="background1"/>
+        </w:rPr>
+        <w:t>Anemos</w:t>
+      </w:r>
+      <w:proofErr w:type="spellEnd"/>
+      <w:r>
+        <w:rPr>
+          <w:rFonts w:ascii="Times New Roman" w:hAnsi="Times New Roman" w:cs="Times New Roman"/>
+          <w:b/>
+          <w:sz w:val="24"/>
+          <w:szCs w:val="24"/>
+          <w:shd w:val="clear" w:color="auto" w:fill="FFFFFF" w:themeFill="background1"/>
+        </w:rPr>
+        <w:t xml:space="preserve"> Energies</w:t>
       </w:r>
       <w:r>
         <w:rPr>
@@ -1063,8 +1107,36 @@
           <w:sz w:val="24"/>
           <w:szCs w:val="24"/>
         </w:rPr>
-        <w:t>s. Soniya Usgaonkar</w:t>
-      </w:r>
+        <w:t xml:space="preserve">s. </w:t>
+      </w:r>
+      <w:proofErr w:type="spellStart"/>
+      <w:r>
+        <w:rPr>
+          <w:rFonts w:ascii="Times New Roman" w:hAnsi="Times New Roman" w:cs="Times New Roman"/>
+          <w:sz w:val="24"/>
+          <w:szCs w:val="24"/>
+        </w:rPr>
+        <w:t>Soniya</w:t>
+      </w:r>
+      <w:proofErr w:type="spellEnd"/>
+      <w:r>
+        <w:rPr>
+          <w:rFonts w:ascii="Times New Roman" w:hAnsi="Times New Roman" w:cs="Times New Roman"/>
+          <w:sz w:val="24"/>
+          <w:szCs w:val="24"/>
+        </w:rPr>
+        <w:t xml:space="preserve"> </w:t>
+      </w:r>
+      <w:proofErr w:type="spellStart"/>
+      <w:r>
+        <w:rPr>
+          <w:rFonts w:ascii="Times New Roman" w:hAnsi="Times New Roman" w:cs="Times New Roman"/>
+          <w:sz w:val="24"/>
+          <w:szCs w:val="24"/>
+        </w:rPr>
+        <w:t>Usgaonkar</w:t>
+      </w:r>
+      <w:proofErr w:type="spellEnd"/>
       <w:r>
         <w:rPr>
           <w:rFonts w:ascii="Times New Roman" w:hAnsi="Times New Roman" w:cs="Times New Roman"/>
@@ -1095,8 +1167,36 @@
           <w:sz w:val="24"/>
           <w:szCs w:val="24"/>
         </w:rPr>
-        <w:t xml:space="preserve"> Nilesh B. Fal Dessai</w:t>
-      </w:r>
+        <w:t xml:space="preserve"> Nilesh B. </w:t>
+      </w:r>
+      <w:proofErr w:type="spellStart"/>
+      <w:r>
+        <w:rPr>
+          <w:rFonts w:ascii="Times New Roman" w:hAnsi="Times New Roman" w:cs="Times New Roman"/>
+          <w:sz w:val="24"/>
+          <w:szCs w:val="24"/>
+        </w:rPr>
+        <w:t>Fal</w:t>
+      </w:r>
+      <w:proofErr w:type="spellEnd"/>
+      <w:r>
+        <w:rPr>
+          <w:rFonts w:ascii="Times New Roman" w:hAnsi="Times New Roman" w:cs="Times New Roman"/>
+          <w:sz w:val="24"/>
+          <w:szCs w:val="24"/>
+        </w:rPr>
+        <w:t xml:space="preserve"> </w:t>
+      </w:r>
+      <w:proofErr w:type="spellStart"/>
+      <w:r>
+        <w:rPr>
+          <w:rFonts w:ascii="Times New Roman" w:hAnsi="Times New Roman" w:cs="Times New Roman"/>
+          <w:sz w:val="24"/>
+          <w:szCs w:val="24"/>
+        </w:rPr>
+        <w:t>Dessai</w:t>
+      </w:r>
+      <w:proofErr w:type="spellEnd"/>
       <w:r>
         <w:rPr>
           <w:rFonts w:ascii="Times New Roman" w:hAnsi="Times New Roman" w:cs="Times New Roman"/>
@@ -1369,8 +1469,18 @@
           <w:sz w:val="24"/>
           <w:szCs w:val="24"/>
         </w:rPr>
-        <w:t xml:space="preserve"> Farmagudi</w:t>
-      </w:r>
+        <w:t xml:space="preserve"> </w:t>
+      </w:r>
+      <w:proofErr w:type="spellStart"/>
+      <w:r>
+        <w:rPr>
+          <w:rFonts w:ascii="Times New Roman" w:hAnsi="Times New Roman" w:cs="Times New Roman"/>
+          <w:sz w:val="24"/>
+          <w:szCs w:val="24"/>
+        </w:rPr>
+        <w:t>Farmagudi</w:t>
+      </w:r>
+      <w:proofErr w:type="spellEnd"/>
     </w:p>
     <w:p>
       <w:pPr>
@@ -1504,13 +1614,23 @@
           <w:szCs w:val="24"/>
         </w:rPr>
       </w:pPr>
-      <w:r>
-        <w:rPr>
-          <w:rFonts w:ascii="Times New Roman" w:hAnsi="Times New Roman" w:cs="Times New Roman"/>
-          <w:sz w:val="24"/>
-          <w:szCs w:val="24"/>
-        </w:rPr>
-        <w:t>Bonafide record of work done by</w:t>
+      <w:proofErr w:type="spellStart"/>
+      <w:r>
+        <w:rPr>
+          <w:rFonts w:ascii="Times New Roman" w:hAnsi="Times New Roman" w:cs="Times New Roman"/>
+          <w:sz w:val="24"/>
+          <w:szCs w:val="24"/>
+        </w:rPr>
+        <w:t>Bonafide</w:t>
+      </w:r>
+      <w:proofErr w:type="spellEnd"/>
+      <w:r>
+        <w:rPr>
+          <w:rFonts w:ascii="Times New Roman" w:hAnsi="Times New Roman" w:cs="Times New Roman"/>
+          <w:sz w:val="24"/>
+          <w:szCs w:val="24"/>
+        </w:rPr>
+        <w:t xml:space="preserve"> record of work done by</w:t>
       </w:r>
     </w:p>
     <w:p>
@@ -1916,8 +2036,36 @@
           <w:sz w:val="24"/>
           <w:szCs w:val="24"/>
         </w:rPr>
-        <w:t>Ms. Soniya Usgaonkar</w:t>
-      </w:r>
+        <w:t xml:space="preserve">Ms. </w:t>
+      </w:r>
+      <w:proofErr w:type="spellStart"/>
+      <w:r>
+        <w:rPr>
+          <w:rFonts w:ascii="Times New Roman" w:hAnsi="Times New Roman" w:cs="Times New Roman"/>
+          <w:sz w:val="24"/>
+          <w:szCs w:val="24"/>
+        </w:rPr>
+        <w:t>Soniya</w:t>
+      </w:r>
+      <w:proofErr w:type="spellEnd"/>
+      <w:r>
+        <w:rPr>
+          <w:rFonts w:ascii="Times New Roman" w:hAnsi="Times New Roman" w:cs="Times New Roman"/>
+          <w:sz w:val="24"/>
+          <w:szCs w:val="24"/>
+        </w:rPr>
+        <w:t xml:space="preserve"> </w:t>
+      </w:r>
+      <w:proofErr w:type="spellStart"/>
+      <w:r>
+        <w:rPr>
+          <w:rFonts w:ascii="Times New Roman" w:hAnsi="Times New Roman" w:cs="Times New Roman"/>
+          <w:sz w:val="24"/>
+          <w:szCs w:val="24"/>
+        </w:rPr>
+        <w:t>Usgaonkar</w:t>
+      </w:r>
+      <w:proofErr w:type="spellEnd"/>
       <w:r>
         <w:rPr>
           <w:rFonts w:ascii="Times New Roman" w:hAnsi="Times New Roman" w:cs="Times New Roman"/>
@@ -1988,8 +2136,36 @@
           <w:sz w:val="24"/>
           <w:szCs w:val="24"/>
         </w:rPr>
-        <w:t>. Nilesh B. Fal Dessai</w:t>
-      </w:r>
+        <w:t xml:space="preserve">. Nilesh B. </w:t>
+      </w:r>
+      <w:proofErr w:type="spellStart"/>
+      <w:r>
+        <w:rPr>
+          <w:rFonts w:ascii="Times New Roman" w:hAnsi="Times New Roman" w:cs="Times New Roman"/>
+          <w:sz w:val="24"/>
+          <w:szCs w:val="24"/>
+        </w:rPr>
+        <w:t>Fal</w:t>
+      </w:r>
+      <w:proofErr w:type="spellEnd"/>
+      <w:r>
+        <w:rPr>
+          <w:rFonts w:ascii="Times New Roman" w:hAnsi="Times New Roman" w:cs="Times New Roman"/>
+          <w:sz w:val="24"/>
+          <w:szCs w:val="24"/>
+        </w:rPr>
+        <w:t xml:space="preserve"> </w:t>
+      </w:r>
+      <w:proofErr w:type="spellStart"/>
+      <w:r>
+        <w:rPr>
+          <w:rFonts w:ascii="Times New Roman" w:hAnsi="Times New Roman" w:cs="Times New Roman"/>
+          <w:sz w:val="24"/>
+          <w:szCs w:val="24"/>
+        </w:rPr>
+        <w:t>Dessai</w:t>
+      </w:r>
+      <w:proofErr w:type="spellEnd"/>
       <w:r>
         <w:rPr>
           <w:rFonts w:ascii="Times New Roman" w:hAnsi="Times New Roman" w:cs="Times New Roman"/>
@@ -2198,8 +2374,18 @@
           <w:sz w:val="28"/>
           <w:szCs w:val="28"/>
         </w:rPr>
-        <w:t>Ms. Soniya Usgaonkar</w:t>
-      </w:r>
+        <w:t xml:space="preserve">Ms. </w:t>
+      </w:r>
+      <w:proofErr w:type="spellStart"/>
+      <w:r>
+        <w:rPr>
+          <w:rFonts w:ascii="Times New Roman" w:hAnsi="Times New Roman" w:cs="Times New Roman"/>
+          <w:sz w:val="28"/>
+          <w:szCs w:val="28"/>
+        </w:rPr>
+        <w:t>Soniya</w:t>
+      </w:r>
+      <w:proofErr w:type="spellEnd"/>
       <w:r>
         <w:rPr>
           <w:rFonts w:ascii="Times New Roman" w:hAnsi="Times New Roman" w:cs="Times New Roman"/>
@@ -2208,6 +2394,24 @@
         </w:rPr>
         <w:t xml:space="preserve"> </w:t>
       </w:r>
+      <w:proofErr w:type="spellStart"/>
+      <w:r>
+        <w:rPr>
+          <w:rFonts w:ascii="Times New Roman" w:hAnsi="Times New Roman" w:cs="Times New Roman"/>
+          <w:sz w:val="28"/>
+          <w:szCs w:val="28"/>
+        </w:rPr>
+        <w:t>Usgaonkar</w:t>
+      </w:r>
+      <w:proofErr w:type="spellEnd"/>
+      <w:r>
+        <w:rPr>
+          <w:rFonts w:ascii="Times New Roman" w:hAnsi="Times New Roman" w:cs="Times New Roman"/>
+          <w:sz w:val="28"/>
+          <w:szCs w:val="28"/>
+        </w:rPr>
+        <w:t xml:space="preserve"> </w:t>
+      </w:r>
       <w:r>
         <w:rPr>
           <w:rFonts w:ascii="Times New Roman" w:hAnsi="Times New Roman" w:cs="Times New Roman"/>
@@ -2262,7 +2466,43 @@
           <w:sz w:val="28"/>
           <w:szCs w:val="28"/>
         </w:rPr>
-        <w:t>r Project Coordinator Mr. Amogh Sanzgiri for</w:t>
+        <w:t xml:space="preserve">r Project Coordinator Mr. </w:t>
+      </w:r>
+      <w:proofErr w:type="spellStart"/>
+      <w:r>
+        <w:rPr>
+          <w:rFonts w:ascii="Times New Roman" w:hAnsi="Times New Roman" w:cs="Times New Roman"/>
+          <w:sz w:val="28"/>
+          <w:szCs w:val="28"/>
+        </w:rPr>
+        <w:t>Amogh</w:t>
+      </w:r>
+      <w:proofErr w:type="spellEnd"/>
+      <w:r>
+        <w:rPr>
+          <w:rFonts w:ascii="Times New Roman" w:hAnsi="Times New Roman" w:cs="Times New Roman"/>
+          <w:sz w:val="28"/>
+          <w:szCs w:val="28"/>
+        </w:rPr>
+        <w:t xml:space="preserve"> </w:t>
+      </w:r>
+      <w:proofErr w:type="spellStart"/>
+      <w:r>
+        <w:rPr>
+          <w:rFonts w:ascii="Times New Roman" w:hAnsi="Times New Roman" w:cs="Times New Roman"/>
+          <w:sz w:val="28"/>
+          <w:szCs w:val="28"/>
+        </w:rPr>
+        <w:t>Sanzgiri</w:t>
+      </w:r>
+      <w:proofErr w:type="spellEnd"/>
+      <w:r>
+        <w:rPr>
+          <w:rFonts w:ascii="Times New Roman" w:hAnsi="Times New Roman" w:cs="Times New Roman"/>
+          <w:sz w:val="28"/>
+          <w:szCs w:val="28"/>
+        </w:rPr>
+        <w:t xml:space="preserve"> for</w:t>
       </w:r>
       <w:r>
         <w:rPr>
@@ -2310,8 +2550,36 @@
           <w:sz w:val="28"/>
           <w:szCs w:val="28"/>
         </w:rPr>
-        <w:t xml:space="preserve"> Fal Dessai</w:t>
-      </w:r>
+        <w:t xml:space="preserve"> </w:t>
+      </w:r>
+      <w:proofErr w:type="spellStart"/>
+      <w:r>
+        <w:rPr>
+          <w:rFonts w:ascii="Times New Roman" w:hAnsi="Times New Roman" w:cs="Times New Roman"/>
+          <w:sz w:val="28"/>
+          <w:szCs w:val="28"/>
+        </w:rPr>
+        <w:t>Fal</w:t>
+      </w:r>
+      <w:proofErr w:type="spellEnd"/>
+      <w:r>
+        <w:rPr>
+          <w:rFonts w:ascii="Times New Roman" w:hAnsi="Times New Roman" w:cs="Times New Roman"/>
+          <w:sz w:val="28"/>
+          <w:szCs w:val="28"/>
+        </w:rPr>
+        <w:t xml:space="preserve"> </w:t>
+      </w:r>
+      <w:proofErr w:type="spellStart"/>
+      <w:r>
+        <w:rPr>
+          <w:rFonts w:ascii="Times New Roman" w:hAnsi="Times New Roman" w:cs="Times New Roman"/>
+          <w:sz w:val="28"/>
+          <w:szCs w:val="28"/>
+        </w:rPr>
+        <w:t>Dessai</w:t>
+      </w:r>
+      <w:proofErr w:type="spellEnd"/>
       <w:r>
         <w:rPr>
           <w:rFonts w:ascii="Times New Roman" w:hAnsi="Times New Roman" w:cs="Times New Roman"/>
@@ -2350,7 +2618,25 @@
           <w:sz w:val="28"/>
           <w:szCs w:val="28"/>
         </w:rPr>
-        <w:t>our Principal Dr. R. B. Lohani for th</w:t>
+        <w:t xml:space="preserve">our Principal Dr. R. B. </w:t>
+      </w:r>
+      <w:proofErr w:type="spellStart"/>
+      <w:r>
+        <w:rPr>
+          <w:rFonts w:ascii="Times New Roman" w:hAnsi="Times New Roman" w:cs="Times New Roman"/>
+          <w:sz w:val="28"/>
+          <w:szCs w:val="28"/>
+        </w:rPr>
+        <w:t>Lohani</w:t>
+      </w:r>
+      <w:proofErr w:type="spellEnd"/>
+      <w:r>
+        <w:rPr>
+          <w:rFonts w:ascii="Times New Roman" w:hAnsi="Times New Roman" w:cs="Times New Roman"/>
+          <w:sz w:val="28"/>
+          <w:szCs w:val="28"/>
+        </w:rPr>
+        <w:t xml:space="preserve"> for th</w:t>
       </w:r>
       <w:r>
         <w:rPr>
@@ -2406,7 +2692,25 @@
           <w:sz w:val="28"/>
           <w:szCs w:val="28"/>
         </w:rPr>
-        <w:t xml:space="preserve"> all teaching and non teaching staff along with our parents and </w:t>
+        <w:t xml:space="preserve"> all teaching and </w:t>
+      </w:r>
+      <w:proofErr w:type="spellStart"/>
+      <w:r>
+        <w:rPr>
+          <w:rFonts w:ascii="Times New Roman" w:hAnsi="Times New Roman" w:cs="Times New Roman"/>
+          <w:sz w:val="28"/>
+          <w:szCs w:val="28"/>
+        </w:rPr>
+        <w:t>non teaching</w:t>
+      </w:r>
+      <w:proofErr w:type="spellEnd"/>
+      <w:r>
+        <w:rPr>
+          <w:rFonts w:ascii="Times New Roman" w:hAnsi="Times New Roman" w:cs="Times New Roman"/>
+          <w:sz w:val="28"/>
+          <w:szCs w:val="28"/>
+        </w:rPr>
+        <w:t xml:space="preserve"> staff along with our parents and </w:t>
       </w:r>
       <w:r>
         <w:rPr>
@@ -2626,7 +2930,25 @@
           <w:sz w:val="28"/>
           <w:szCs w:val="36"/>
         </w:rPr>
-        <w:t>The objective of this project is to design and develop a web-based and mobile application for Inventory Management System (IMS) for Anemos Energies Goa. The IMS is a system and processes that manage the organization's stock with the use of technology. The system is capable of storing inventory details, maintaining stock levels, updating inventory based on sales data, and generating daily or weekly sales and inventory reports. These features allow the organization to efficiently manage their raw materials or items through the use of a provided dashboard. The IMS also facilitates real-time inventory tracking and helps prevent overstocking or stock shortages. The Inventory Management System is essential for ensuring quality control in businesses that handle consumer goods transactions.</w:t>
+        <w:t xml:space="preserve">The objective of this project is to design and develop a web-based and mobile application for Inventory Management System (IMS) for </w:t>
+      </w:r>
+      <w:proofErr w:type="spellStart"/>
+      <w:r>
+        <w:rPr>
+          <w:rFonts w:ascii="Times New Roman" w:hAnsi="Times New Roman" w:cs="Times New Roman"/>
+          <w:sz w:val="28"/>
+          <w:szCs w:val="36"/>
+        </w:rPr>
+        <w:t>Anemos</w:t>
+      </w:r>
+      <w:proofErr w:type="spellEnd"/>
+      <w:r>
+        <w:rPr>
+          <w:rFonts w:ascii="Times New Roman" w:hAnsi="Times New Roman" w:cs="Times New Roman"/>
+          <w:sz w:val="28"/>
+          <w:szCs w:val="36"/>
+        </w:rPr>
+        <w:t xml:space="preserve"> Energies Goa. The IMS is a system and processes that manage the organization's stock with the use of technology. The system is capable of storing inventory details, maintaining stock levels, updating inventory based on sales data, and generating daily or weekly sales and inventory reports. These features allow the organization to efficiently manage their raw materials or items through the use of a provided dashboard. The IMS also facilitates real-time inventory tracking and helps prevent overstocking or stock shortages. The Inventory Management System is essential for ensuring quality control in businesses that handle consumer goods transactions.</w:t>
       </w:r>
     </w:p>
     <w:p>
@@ -4450,8 +4772,9 @@
           <w:szCs w:val="28"/>
           <w:lang w:val="en-IN"/>
         </w:rPr>
-        <w:t xml:space="preserve">It uses Nodejs, Expressjs to design backend. </w:t>
-      </w:r>
+        <w:t xml:space="preserve">It uses Nodejs, </w:t>
+      </w:r>
+      <w:proofErr w:type="spellStart"/>
       <w:r>
         <w:rPr>
           <w:rFonts w:ascii="Times New Roman" w:hAnsi="Times New Roman" w:cs="Times New Roman"/>
@@ -4460,6 +4783,27 @@
           <w:szCs w:val="28"/>
           <w:lang w:val="en-IN"/>
         </w:rPr>
+        <w:t>Expressjs</w:t>
+      </w:r>
+      <w:proofErr w:type="spellEnd"/>
+      <w:r>
+        <w:rPr>
+          <w:rFonts w:ascii="Times New Roman" w:hAnsi="Times New Roman" w:cs="Times New Roman"/>
+          <w:bCs/>
+          <w:sz w:val="24"/>
+          <w:szCs w:val="28"/>
+          <w:lang w:val="en-IN"/>
+        </w:rPr>
+        <w:t xml:space="preserve"> to design backend. </w:t>
+      </w:r>
+      <w:r>
+        <w:rPr>
+          <w:rFonts w:ascii="Times New Roman" w:hAnsi="Times New Roman" w:cs="Times New Roman"/>
+          <w:bCs/>
+          <w:sz w:val="24"/>
+          <w:szCs w:val="28"/>
+          <w:lang w:val="en-IN"/>
+        </w:rPr>
         <w:t xml:space="preserve">The primary objective of the project is to design and implement an inventory management software that provides a comprehensive overview of the organization's stock. The system is an intranet-based application that includes an admin component to manage inventory and maintain the inventory system. </w:t>
       </w:r>
       <w:bookmarkStart w:id="0" w:name="_Hlk126010235"/>
@@ -4482,7 +4826,29 @@
           <w:szCs w:val="28"/>
           <w:lang w:val="en-IN"/>
         </w:rPr>
-        <w:t xml:space="preserve"> Each new stock is named and dated, and can be updated as required based on transactions or returned sales. The system includes a login page to protect the management of the organization's stock and prevent unauthorized access. This inventory management system is designed for Anemos Energies Goa, with actors such as admin, operator, and vendor, each with specific rights and access levels. </w:t>
+        <w:t xml:space="preserve"> Each new stock is named and dated, and can be updated as required based on transactions or returned sales. The system includes a login page to protect the management of the organization's stock and prevent unauthorized access. This inventory management system is designed for </w:t>
+      </w:r>
+      <w:proofErr w:type="spellStart"/>
+      <w:r>
+        <w:rPr>
+          <w:rFonts w:ascii="Times New Roman" w:hAnsi="Times New Roman" w:cs="Times New Roman"/>
+          <w:bCs/>
+          <w:sz w:val="24"/>
+          <w:szCs w:val="28"/>
+          <w:lang w:val="en-IN"/>
+        </w:rPr>
+        <w:t>Anemos</w:t>
+      </w:r>
+      <w:proofErr w:type="spellEnd"/>
+      <w:r>
+        <w:rPr>
+          <w:rFonts w:ascii="Times New Roman" w:hAnsi="Times New Roman" w:cs="Times New Roman"/>
+          <w:bCs/>
+          <w:sz w:val="24"/>
+          <w:szCs w:val="28"/>
+          <w:lang w:val="en-IN"/>
+        </w:rPr>
+        <w:t xml:space="preserve"> Energies Goa, with actors such as admin, operator, and vendor, each with specific rights and access levels. </w:t>
       </w:r>
     </w:p>
     <w:p>
@@ -4551,6 +4917,7 @@
         </w:rPr>
         <w:t xml:space="preserve">In addition to the inventory management system, the project also proposes an intelligent technique for forecasting wind speed and power output of a wind turbine for the next whole month on a daily basis. The forecasting system will help customers plan power usage and make informed decisions about the purchase of wind turbines for their location. The project will utilize publicly available weather and energy data sets, and will correlate and consider various features to improve the accuracy of the forecasts. The proposed forecasting system can be integrated into the inventory management system for </w:t>
       </w:r>
+      <w:proofErr w:type="spellStart"/>
       <w:r>
         <w:rPr>
           <w:rFonts w:ascii="Times New Roman" w:hAnsi="Times New Roman" w:cs="Times New Roman"/>
@@ -4560,7 +4927,18 @@
           <w:lang w:val="en-IN"/>
         </w:rPr>
         <w:lastRenderedPageBreak/>
-        <w:t>Anemos Energies Goa to improve the overall efficiency and effectiveness of wind energy generation.</w:t>
+        <w:t>Anemos</w:t>
+      </w:r>
+      <w:proofErr w:type="spellEnd"/>
+      <w:r>
+        <w:rPr>
+          <w:rFonts w:ascii="Times New Roman" w:hAnsi="Times New Roman" w:cs="Times New Roman"/>
+          <w:bCs/>
+          <w:sz w:val="24"/>
+          <w:szCs w:val="28"/>
+          <w:lang w:val="en-IN"/>
+        </w:rPr>
+        <w:t xml:space="preserve"> Energies Goa to improve the overall efficiency and effectiveness of wind energy generation.</w:t>
       </w:r>
     </w:p>
     <w:p>
@@ -4632,31 +5010,26 @@
           <w:szCs w:val="24"/>
         </w:rPr>
       </w:pPr>
-      <w:bookmarkStart w:id="1" w:name="_Hlk126011195"/>
-      <w:r>
-        <w:rPr>
-          <w:rFonts w:ascii="Times New Roman" w:hAnsi="Times New Roman" w:cs="Times New Roman"/>
-          <w:sz w:val="24"/>
-          <w:szCs w:val="24"/>
-        </w:rPr>
-        <w:t xml:space="preserve">To overcome problems of traditional inventory management system, we will be developing </w:t>
-      </w:r>
-      <w:r>
-        <w:rPr>
-          <w:rFonts w:ascii="Times New Roman" w:hAnsi="Times New Roman" w:cs="Times New Roman"/>
-          <w:sz w:val="24"/>
-          <w:szCs w:val="24"/>
-        </w:rPr>
-        <w:t>Comprehensive mobile and web-based application using Flutter technology and Android Studio</w:t>
-      </w:r>
-      <w:r>
-        <w:rPr>
-          <w:rFonts w:ascii="Times New Roman" w:hAnsi="Times New Roman" w:cs="Times New Roman"/>
-          <w:sz w:val="24"/>
-          <w:szCs w:val="24"/>
-        </w:rPr>
-        <w:t>.</w:t>
-      </w:r>
+      <w:r>
+        <w:rPr>
+          <w:rFonts w:ascii="Times New Roman" w:hAnsi="Times New Roman" w:cs="Times New Roman"/>
+          <w:sz w:val="24"/>
+          <w:szCs w:val="24"/>
+        </w:rPr>
+        <w:t xml:space="preserve">To overcome problems of traditional inventory management system, we will be developing Comprehensive mobile and web-based application using Flutter technology and Android Studio. </w:t>
+      </w:r>
+    </w:p>
+    <w:p>
+      <w:pPr>
+        <w:jc w:val="both"/>
+        <w:rPr>
+          <w:rFonts w:ascii="Times New Roman" w:hAnsi="Times New Roman" w:cs="Times New Roman"/>
+          <w:bCs/>
+          <w:sz w:val="24"/>
+          <w:szCs w:val="24"/>
+          <w:lang w:val="en-IN"/>
+        </w:rPr>
+      </w:pPr>
       <w:r>
         <w:rPr>
           <w:rFonts w:ascii="Times New Roman" w:hAnsi="Times New Roman" w:cs="Times New Roman"/>
@@ -4665,6 +5038,16 @@
         </w:rPr>
         <w:t xml:space="preserve"> </w:t>
       </w:r>
+      <w:r>
+        <w:rPr>
+          <w:rFonts w:ascii="Times New Roman" w:hAnsi="Times New Roman" w:cs="Times New Roman"/>
+          <w:bCs/>
+          <w:sz w:val="24"/>
+          <w:szCs w:val="24"/>
+          <w:lang w:val="en-IN"/>
+        </w:rPr>
+        <w:t>The application comprises a general organization profile, sales details, purchase details, and the remaining stock presented in the organization. The system also includes a provision for updating inventory and provides real-time information on the remaining balance of stock and transaction details. This app will provide comprehensive overview of organization's stock, Admin component to manage inventory, Login page for security.</w:t>
+      </w:r>
     </w:p>
     <w:p>
       <w:pPr>
@@ -4680,21 +5063,23 @@
       <w:r>
         <w:rPr>
           <w:rFonts w:ascii="Times New Roman" w:hAnsi="Times New Roman" w:cs="Times New Roman"/>
-          <w:sz w:val="24"/>
-          <w:szCs w:val="24"/>
-        </w:rPr>
-        <w:t xml:space="preserve"> </w:t>
-      </w:r>
-      <w:r>
-        <w:rPr>
-          <w:rFonts w:ascii="Times New Roman" w:hAnsi="Times New Roman" w:cs="Times New Roman"/>
           <w:bCs/>
           <w:sz w:val="24"/>
           <w:szCs w:val="24"/>
           <w:lang w:val="en-IN"/>
         </w:rPr>
-        <w:t>The application comprises a general organization profile, sales details, purchase details, and the remaining stock presented in the organization. The system also includes a provision for updating inventory and provides real-time information on the remaining balance of stock and transaction details.</w:t>
-      </w:r>
+        <w:t>Apart from inventory, out app will also have feature of QR code. QR codes allow for quick and efficient retrieval of information about the items and quantities in a box, Once scanned, the item details are displayed in the system, making it easy for the operator to make modifications as needed, QR code technology improves the overall efficiency and effectiveness of inventory management.</w:t>
+      </w:r>
+    </w:p>
+    <w:p>
+      <w:pPr>
+        <w:jc w:val="both"/>
+        <w:rPr>
+          <w:rFonts w:ascii="Times New Roman" w:hAnsi="Times New Roman" w:cs="Times New Roman"/>
+          <w:sz w:val="28"/>
+          <w:szCs w:val="28"/>
+        </w:rPr>
+      </w:pPr>
       <w:r>
         <w:rPr>
           <w:rFonts w:ascii="Times New Roman" w:hAnsi="Times New Roman" w:cs="Times New Roman"/>
@@ -4703,172 +5088,19 @@
           <w:szCs w:val="24"/>
           <w:lang w:val="en-IN"/>
         </w:rPr>
-        <w:t xml:space="preserve"> This app will provide </w:t>
+        <w:t xml:space="preserve">This application will also, </w:t>
       </w:r>
       <w:r>
         <w:rPr>
           <w:rFonts w:ascii="Times New Roman" w:hAnsi="Times New Roman" w:cs="Times New Roman"/>
           <w:bCs/>
           <w:sz w:val="24"/>
-          <w:szCs w:val="24"/>
-          <w:lang w:val="en-IN"/>
-        </w:rPr>
-        <w:t>comprehensive overview of organization's stock</w:t>
-      </w:r>
-      <w:r>
-        <w:rPr>
-          <w:rFonts w:ascii="Times New Roman" w:hAnsi="Times New Roman" w:cs="Times New Roman"/>
-          <w:bCs/>
-          <w:sz w:val="24"/>
-          <w:szCs w:val="24"/>
-          <w:lang w:val="en-IN"/>
-        </w:rPr>
-        <w:t xml:space="preserve">, </w:t>
-      </w:r>
-      <w:r>
-        <w:rPr>
-          <w:rFonts w:ascii="Times New Roman" w:hAnsi="Times New Roman" w:cs="Times New Roman"/>
-          <w:bCs/>
-          <w:sz w:val="24"/>
-          <w:szCs w:val="24"/>
-          <w:lang w:val="en-IN"/>
-        </w:rPr>
-        <w:t>Admin component to manage inventory</w:t>
-      </w:r>
-      <w:r>
-        <w:rPr>
-          <w:rFonts w:ascii="Times New Roman" w:hAnsi="Times New Roman" w:cs="Times New Roman"/>
-          <w:bCs/>
-          <w:sz w:val="24"/>
-          <w:szCs w:val="24"/>
-          <w:lang w:val="en-IN"/>
-        </w:rPr>
-        <w:t xml:space="preserve">, </w:t>
-      </w:r>
-      <w:r>
-        <w:rPr>
-          <w:rFonts w:ascii="Times New Roman" w:hAnsi="Times New Roman" w:cs="Times New Roman"/>
-          <w:bCs/>
-          <w:sz w:val="24"/>
-          <w:szCs w:val="24"/>
-          <w:lang w:val="en-IN"/>
-        </w:rPr>
-        <w:t>Login page for security</w:t>
-      </w:r>
-      <w:r>
-        <w:rPr>
-          <w:rFonts w:ascii="Times New Roman" w:hAnsi="Times New Roman" w:cs="Times New Roman"/>
-          <w:bCs/>
-          <w:sz w:val="24"/>
-          <w:szCs w:val="24"/>
-          <w:lang w:val="en-IN"/>
-        </w:rPr>
-        <w:t>.</w:t>
-      </w:r>
-    </w:p>
-    <w:p>
-      <w:pPr>
-        <w:jc w:val="both"/>
-        <w:rPr>
-          <w:rFonts w:ascii="Times New Roman" w:hAnsi="Times New Roman" w:cs="Times New Roman"/>
-          <w:bCs/>
-          <w:sz w:val="24"/>
-          <w:szCs w:val="24"/>
-          <w:lang w:val="en-IN"/>
-        </w:rPr>
-      </w:pPr>
-      <w:r>
-        <w:rPr>
-          <w:rFonts w:ascii="Times New Roman" w:hAnsi="Times New Roman" w:cs="Times New Roman"/>
-          <w:bCs/>
-          <w:sz w:val="24"/>
-          <w:szCs w:val="24"/>
-          <w:lang w:val="en-IN"/>
-        </w:rPr>
-        <w:t>Apart from inventory, out app will also have feature of QR code</w:t>
-      </w:r>
-      <w:r>
-        <w:rPr>
-          <w:rFonts w:ascii="Times New Roman" w:hAnsi="Times New Roman" w:cs="Times New Roman"/>
-          <w:bCs/>
-          <w:sz w:val="24"/>
-          <w:szCs w:val="24"/>
-          <w:lang w:val="en-IN"/>
-        </w:rPr>
-        <w:t xml:space="preserve">. </w:t>
-      </w:r>
-      <w:r>
-        <w:rPr>
-          <w:rFonts w:ascii="Times New Roman" w:hAnsi="Times New Roman" w:cs="Times New Roman"/>
-          <w:bCs/>
-          <w:sz w:val="24"/>
-          <w:szCs w:val="24"/>
-          <w:lang w:val="en-IN"/>
-        </w:rPr>
-        <w:t>QR codes allow for quick and efficient retrieval of information about the items and quantities in a box</w:t>
-      </w:r>
-      <w:r>
-        <w:rPr>
-          <w:rFonts w:ascii="Times New Roman" w:hAnsi="Times New Roman" w:cs="Times New Roman"/>
-          <w:bCs/>
-          <w:sz w:val="24"/>
-          <w:szCs w:val="24"/>
-          <w:lang w:val="en-IN"/>
-        </w:rPr>
-        <w:t xml:space="preserve">, </w:t>
-      </w:r>
-      <w:r>
-        <w:rPr>
-          <w:rFonts w:ascii="Times New Roman" w:hAnsi="Times New Roman" w:cs="Times New Roman"/>
-          <w:bCs/>
-          <w:sz w:val="24"/>
-          <w:szCs w:val="24"/>
-          <w:lang w:val="en-IN"/>
-        </w:rPr>
-        <w:t>Once scanned, the item details are displayed in the system, making it easy for the operator to make modifications as needed</w:t>
-      </w:r>
-      <w:r>
-        <w:rPr>
-          <w:rFonts w:ascii="Times New Roman" w:hAnsi="Times New Roman" w:cs="Times New Roman"/>
-          <w:bCs/>
-          <w:sz w:val="24"/>
-          <w:szCs w:val="24"/>
-          <w:lang w:val="en-IN"/>
-        </w:rPr>
-        <w:t xml:space="preserve">, </w:t>
-      </w:r>
-      <w:r>
-        <w:rPr>
-          <w:rFonts w:ascii="Times New Roman" w:hAnsi="Times New Roman" w:cs="Times New Roman"/>
-          <w:bCs/>
-          <w:sz w:val="24"/>
-          <w:szCs w:val="24"/>
-          <w:lang w:val="en-IN"/>
-        </w:rPr>
-        <w:t>QR code technology improves the overall efficiency and effectiveness of inventory management.</w:t>
-      </w:r>
-    </w:p>
-    <w:p>
-      <w:pPr>
-        <w:jc w:val="both"/>
-        <w:rPr>
-          <w:rFonts w:ascii="Times New Roman" w:hAnsi="Times New Roman" w:cs="Times New Roman"/>
-          <w:sz w:val="24"/>
-          <w:szCs w:val="24"/>
-        </w:rPr>
-      </w:pPr>
-      <w:r>
-        <w:rPr>
-          <w:rFonts w:ascii="Times New Roman" w:hAnsi="Times New Roman" w:cs="Times New Roman"/>
-          <w:bCs/>
-          <w:sz w:val="24"/>
-          <w:szCs w:val="24"/>
-          <w:lang w:val="en-IN"/>
-        </w:rPr>
-        <w:t xml:space="preserve">The application will also have wind power </w:t>
-      </w:r>
-    </w:p>
-    <w:bookmarkEnd w:id="1"/>
+          <w:szCs w:val="28"/>
+          <w:lang w:val="en-IN"/>
+        </w:rPr>
+        <w:t>proposes an intelligent technique for forecasting wind speed and power output of a wind turbine for the next whole month on a daily basis. The forecasting system will help customers plan power usage and make informed decisions about the purchase of wind turbines for their location. And will help customers plan power usage and make informed decisions about the purchase of wind turbines for their location.</w:t>
+      </w:r>
+    </w:p>
     <w:p>
       <w:pPr>
         <w:jc w:val="both"/>
@@ -5236,224 +5468,216 @@
           <w:sz w:val="28"/>
           <w:szCs w:val="28"/>
         </w:rPr>
-        <w:t xml:space="preserve">Products are considered as the business resources for the organization. This includes managing the product with appropriate way to review any time as per the requirement. Therefore it is important to have a computer based IMS which has the </w:t>
-      </w:r>
-      <w:r>
-        <w:rPr>
-          <w:rFonts w:ascii="Times New Roman" w:hAnsi="Times New Roman" w:cs="Times New Roman"/>
+        <w:lastRenderedPageBreak/>
+        <w:t>Products are considered as the business resources for the organization. This includes managing the product with appropriate way to review any time as per the requirement. Therefore it is important to have a computer based IMS which has the ability to generate reports, maintain the balance of the stock, details about the purchase and sales in the organization.</w:t>
+      </w:r>
+    </w:p>
+    <w:p>
+      <w:pPr>
+        <w:rPr>
+          <w:rFonts w:ascii="Times New Roman" w:hAnsi="Times New Roman" w:cs="Times New Roman"/>
+          <w:sz w:val="28"/>
+          <w:szCs w:val="28"/>
+        </w:rPr>
+      </w:pPr>
+      <w:r>
+        <w:rPr>
+          <w:rFonts w:ascii="Times New Roman" w:hAnsi="Times New Roman" w:cs="Times New Roman"/>
+          <w:sz w:val="28"/>
+          <w:szCs w:val="28"/>
+        </w:rPr>
+        <w:t xml:space="preserve">Generating and backup data is a critical process in managing inventory, this job needs high accuracy when placing the materials with its quantity. </w:t>
+      </w:r>
+    </w:p>
+    <w:p>
+      <w:pPr>
+        <w:rPr>
+          <w:rFonts w:ascii="Times New Roman" w:hAnsi="Times New Roman" w:cs="Times New Roman"/>
+          <w:sz w:val="28"/>
+          <w:szCs w:val="28"/>
+        </w:rPr>
+      </w:pPr>
+      <w:r>
+        <w:rPr>
+          <w:rFonts w:ascii="Times New Roman" w:hAnsi="Times New Roman" w:cs="Times New Roman"/>
+          <w:sz w:val="28"/>
+          <w:szCs w:val="28"/>
+        </w:rPr>
+        <w:t xml:space="preserve">Managing of inventory manually requires a lot of manual work and also it is an inefficient way of managing business. Hence, our system will overcome this problem by making things </w:t>
+      </w:r>
+      <w:r>
+        <w:rPr>
+          <w:rFonts w:ascii="Times New Roman" w:hAnsi="Times New Roman" w:cs="Times New Roman"/>
+          <w:sz w:val="28"/>
+          <w:szCs w:val="28"/>
+        </w:rPr>
+        <w:t>fully automated, managing inventory in an efficient way</w:t>
+      </w:r>
+    </w:p>
+    <w:p>
+      <w:pPr>
+        <w:rPr>
+          <w:rFonts w:ascii="Times New Roman" w:hAnsi="Times New Roman" w:cs="Times New Roman"/>
+          <w:sz w:val="28"/>
+          <w:szCs w:val="28"/>
+        </w:rPr>
+      </w:pPr>
+      <w:r>
+        <w:rPr>
+          <w:rFonts w:ascii="Times New Roman" w:hAnsi="Times New Roman" w:cs="Times New Roman"/>
+          <w:sz w:val="28"/>
+          <w:szCs w:val="28"/>
+        </w:rPr>
+        <w:t>It will also provide measures to track operator activity, bar code scanning to fetch details of items contained in a particular box.</w:t>
+      </w:r>
+    </w:p>
+    <w:p>
+      <w:pPr>
+        <w:rPr>
+          <w:rFonts w:ascii="Times New Roman" w:hAnsi="Times New Roman" w:cs="Times New Roman"/>
+          <w:sz w:val="28"/>
+          <w:szCs w:val="28"/>
+        </w:rPr>
+      </w:pPr>
+      <w:r>
+        <w:rPr>
+          <w:rFonts w:ascii="Times New Roman" w:hAnsi="Times New Roman" w:cs="Times New Roman"/>
+          <w:sz w:val="28"/>
+          <w:szCs w:val="28"/>
+        </w:rPr>
+        <w:t xml:space="preserve">Wind power generation is rapidly picking up in many countries. With the ever-increasing demand for electricity which powers our industries, technology and our homes, it is of utmost importance to consider using it in a responsible way. That is where the concept of non-conventional energy sources like wind energy comes in. The one disadvantage with this form of generating power is the uncertainty in the wind direction, speed, and other climatic changes in the concerned area. </w:t>
+      </w:r>
+    </w:p>
+    <w:p>
+      <w:pPr>
+        <w:rPr>
+          <w:rFonts w:ascii="Times New Roman" w:hAnsi="Times New Roman" w:cs="Times New Roman"/>
+          <w:sz w:val="28"/>
+          <w:szCs w:val="28"/>
+        </w:rPr>
+      </w:pPr>
+      <w:r>
+        <w:rPr>
+          <w:rFonts w:ascii="Times New Roman" w:hAnsi="Times New Roman" w:cs="Times New Roman"/>
+          <w:sz w:val="28"/>
+          <w:szCs w:val="28"/>
+        </w:rPr>
+        <w:t xml:space="preserve"> </w:t>
+      </w:r>
+    </w:p>
+    <w:p>
+      <w:pPr>
+        <w:rPr>
+          <w:rFonts w:ascii="Times New Roman" w:hAnsi="Times New Roman" w:cs="Times New Roman"/>
+          <w:sz w:val="28"/>
+          <w:szCs w:val="28"/>
+        </w:rPr>
+      </w:pPr>
+      <w:r>
+        <w:rPr>
+          <w:rFonts w:ascii="Times New Roman" w:hAnsi="Times New Roman" w:cs="Times New Roman"/>
+          <w:sz w:val="28"/>
+          <w:szCs w:val="28"/>
+        </w:rPr>
+        <w:t xml:space="preserve"> </w:t>
+      </w:r>
+    </w:p>
+    <w:p>
+      <w:pPr>
+        <w:rPr>
+          <w:rFonts w:ascii="Times New Roman" w:hAnsi="Times New Roman" w:cs="Times New Roman"/>
+          <w:b/>
           <w:bCs/>
           <w:sz w:val="28"/>
           <w:szCs w:val="28"/>
         </w:rPr>
+      </w:pPr>
+    </w:p>
+    <w:p>
+      <w:pPr>
+        <w:rPr>
+          <w:rFonts w:ascii="Times New Roman" w:hAnsi="Times New Roman" w:cs="Times New Roman"/>
+          <w:b/>
+          <w:bCs/>
+          <w:sz w:val="28"/>
+          <w:szCs w:val="28"/>
+        </w:rPr>
+      </w:pPr>
+    </w:p>
+    <w:p>
+      <w:pPr>
+        <w:rPr>
+          <w:rFonts w:ascii="Times New Roman" w:hAnsi="Times New Roman" w:cs="Times New Roman"/>
+          <w:b/>
+          <w:bCs/>
+          <w:sz w:val="28"/>
+          <w:szCs w:val="28"/>
+        </w:rPr>
+      </w:pPr>
+    </w:p>
+    <w:p>
+      <w:pPr>
+        <w:rPr>
+          <w:rFonts w:ascii="Times New Roman" w:hAnsi="Times New Roman" w:cs="Times New Roman"/>
+          <w:b/>
+          <w:bCs/>
+          <w:sz w:val="28"/>
+          <w:szCs w:val="28"/>
+        </w:rPr>
+      </w:pPr>
+    </w:p>
+    <w:p>
+      <w:pPr>
+        <w:rPr>
+          <w:rFonts w:ascii="Times New Roman" w:hAnsi="Times New Roman" w:cs="Times New Roman"/>
+          <w:b/>
+          <w:bCs/>
+          <w:sz w:val="28"/>
+          <w:szCs w:val="28"/>
+        </w:rPr>
+      </w:pPr>
+    </w:p>
+    <w:p>
+      <w:pPr>
+        <w:rPr>
+          <w:rFonts w:ascii="Times New Roman" w:hAnsi="Times New Roman" w:cs="Times New Roman"/>
+          <w:b/>
+          <w:bCs/>
+          <w:sz w:val="28"/>
+          <w:szCs w:val="28"/>
+        </w:rPr>
+      </w:pPr>
+    </w:p>
+    <w:p>
+      <w:pPr>
+        <w:rPr>
+          <w:rFonts w:ascii="Times New Roman" w:hAnsi="Times New Roman" w:cs="Times New Roman"/>
+          <w:b/>
+          <w:bCs/>
+          <w:sz w:val="28"/>
+          <w:szCs w:val="28"/>
+        </w:rPr>
+      </w:pPr>
+    </w:p>
+    <w:p>
+      <w:pPr>
+        <w:rPr>
+          <w:rFonts w:ascii="Times New Roman" w:hAnsi="Times New Roman" w:cs="Times New Roman"/>
+          <w:b/>
+          <w:bCs/>
+          <w:sz w:val="28"/>
+          <w:szCs w:val="28"/>
+        </w:rPr>
+      </w:pPr>
+      <w:r>
+        <w:rPr>
+          <w:rFonts w:ascii="Times New Roman" w:hAnsi="Times New Roman" w:cs="Times New Roman"/>
+          <w:b/>
+          <w:bCs/>
+          <w:sz w:val="28"/>
+          <w:szCs w:val="28"/>
+        </w:rPr>
         <w:lastRenderedPageBreak/>
-        <w:t>ability to generate reports, maintain the balance of the stock, details about the purchase and sales in the organization.</w:t>
-      </w:r>
-    </w:p>
-    <w:p>
-      <w:pPr>
-        <w:rPr>
-          <w:rFonts w:ascii="Times New Roman" w:hAnsi="Times New Roman" w:cs="Times New Roman"/>
-          <w:sz w:val="28"/>
-          <w:szCs w:val="28"/>
-        </w:rPr>
-      </w:pPr>
-      <w:r>
-        <w:rPr>
-          <w:rFonts w:ascii="Times New Roman" w:hAnsi="Times New Roman" w:cs="Times New Roman"/>
-          <w:sz w:val="28"/>
-          <w:szCs w:val="28"/>
-        </w:rPr>
-        <w:t xml:space="preserve">Generating and backup data is a critical process in managing inventory, this job needs high accuracy when placing the materials with its quantity. </w:t>
-      </w:r>
-    </w:p>
-    <w:p>
-      <w:pPr>
-        <w:rPr>
-          <w:rFonts w:ascii="Times New Roman" w:hAnsi="Times New Roman" w:cs="Times New Roman"/>
-          <w:sz w:val="28"/>
-          <w:szCs w:val="28"/>
-        </w:rPr>
-      </w:pPr>
-      <w:r>
-        <w:rPr>
-          <w:rFonts w:ascii="Times New Roman" w:hAnsi="Times New Roman" w:cs="Times New Roman"/>
-          <w:sz w:val="28"/>
-          <w:szCs w:val="28"/>
-        </w:rPr>
-        <w:t xml:space="preserve">Managing of inventory manually requires a lot of manual work and also it is an inefficient way of managing business. Hence, our system will overcome this problem by making things </w:t>
-      </w:r>
-      <w:r>
-        <w:rPr>
-          <w:rFonts w:ascii="Times New Roman" w:hAnsi="Times New Roman" w:cs="Times New Roman"/>
-          <w:sz w:val="28"/>
-          <w:szCs w:val="28"/>
-        </w:rPr>
-        <w:t>fully automated, managing inventory in an efficient way</w:t>
-      </w:r>
-    </w:p>
-    <w:p>
-      <w:pPr>
-        <w:rPr>
-          <w:rFonts w:ascii="Times New Roman" w:hAnsi="Times New Roman" w:cs="Times New Roman"/>
-          <w:sz w:val="28"/>
-          <w:szCs w:val="28"/>
-        </w:rPr>
-      </w:pPr>
-      <w:r>
-        <w:rPr>
-          <w:rFonts w:ascii="Times New Roman" w:hAnsi="Times New Roman" w:cs="Times New Roman"/>
-          <w:sz w:val="28"/>
-          <w:szCs w:val="28"/>
-        </w:rPr>
-        <w:t>It will also provide measures to track operator activity, bar code scanning to fetch details of items contained in a particular box.</w:t>
-      </w:r>
-    </w:p>
-    <w:p>
-      <w:pPr>
-        <w:rPr>
-          <w:rFonts w:ascii="Times New Roman" w:hAnsi="Times New Roman" w:cs="Times New Roman"/>
-          <w:sz w:val="28"/>
-          <w:szCs w:val="28"/>
-        </w:rPr>
-      </w:pPr>
-      <w:r>
-        <w:rPr>
-          <w:rFonts w:ascii="Times New Roman" w:hAnsi="Times New Roman" w:cs="Times New Roman"/>
-          <w:sz w:val="28"/>
-          <w:szCs w:val="28"/>
-        </w:rPr>
-        <w:t xml:space="preserve">Wind power generation is rapidly picking up in many countries. With the ever-increasing demand for electricity which powers our industries, technology and our homes, it is of utmost importance to consider using it in a responsible way. That is where the concept of non-conventional energy sources like wind energy comes in. The one disadvantage with this form of generating power is the uncertainty in the wind direction, speed, and other climatic changes in the concerned area. </w:t>
-      </w:r>
-    </w:p>
-    <w:p>
-      <w:pPr>
-        <w:rPr>
-          <w:rFonts w:ascii="Times New Roman" w:hAnsi="Times New Roman" w:cs="Times New Roman"/>
-          <w:sz w:val="28"/>
-          <w:szCs w:val="28"/>
-        </w:rPr>
-      </w:pPr>
-      <w:r>
-        <w:rPr>
-          <w:rFonts w:ascii="Times New Roman" w:hAnsi="Times New Roman" w:cs="Times New Roman"/>
-          <w:sz w:val="28"/>
-          <w:szCs w:val="28"/>
-        </w:rPr>
-        <w:t xml:space="preserve"> </w:t>
-      </w:r>
-    </w:p>
-    <w:p>
-      <w:pPr>
-        <w:rPr>
-          <w:rFonts w:ascii="Times New Roman" w:hAnsi="Times New Roman" w:cs="Times New Roman"/>
-          <w:sz w:val="28"/>
-          <w:szCs w:val="28"/>
-        </w:rPr>
-      </w:pPr>
-      <w:r>
-        <w:rPr>
-          <w:rFonts w:ascii="Times New Roman" w:hAnsi="Times New Roman" w:cs="Times New Roman"/>
-          <w:sz w:val="28"/>
-          <w:szCs w:val="28"/>
-        </w:rPr>
-        <w:t xml:space="preserve"> </w:t>
-      </w:r>
-    </w:p>
-    <w:p>
-      <w:pPr>
-        <w:rPr>
-          <w:rFonts w:ascii="Times New Roman" w:hAnsi="Times New Roman" w:cs="Times New Roman"/>
-          <w:b/>
-          <w:bCs/>
-          <w:sz w:val="28"/>
-          <w:szCs w:val="28"/>
-        </w:rPr>
-      </w:pPr>
-    </w:p>
-    <w:p>
-      <w:pPr>
-        <w:rPr>
-          <w:rFonts w:ascii="Times New Roman" w:hAnsi="Times New Roman" w:cs="Times New Roman"/>
-          <w:b/>
-          <w:bCs/>
-          <w:sz w:val="28"/>
-          <w:szCs w:val="28"/>
-        </w:rPr>
-      </w:pPr>
-    </w:p>
-    <w:p>
-      <w:pPr>
-        <w:rPr>
-          <w:rFonts w:ascii="Times New Roman" w:hAnsi="Times New Roman" w:cs="Times New Roman"/>
-          <w:b/>
-          <w:bCs/>
-          <w:sz w:val="28"/>
-          <w:szCs w:val="28"/>
-        </w:rPr>
-      </w:pPr>
-    </w:p>
-    <w:p>
-      <w:pPr>
-        <w:rPr>
-          <w:rFonts w:ascii="Times New Roman" w:hAnsi="Times New Roman" w:cs="Times New Roman"/>
-          <w:b/>
-          <w:bCs/>
-          <w:sz w:val="28"/>
-          <w:szCs w:val="28"/>
-        </w:rPr>
-      </w:pPr>
-    </w:p>
-    <w:p>
-      <w:pPr>
-        <w:rPr>
-          <w:rFonts w:ascii="Times New Roman" w:hAnsi="Times New Roman" w:cs="Times New Roman"/>
-          <w:b/>
-          <w:bCs/>
-          <w:sz w:val="28"/>
-          <w:szCs w:val="28"/>
-        </w:rPr>
-      </w:pPr>
-    </w:p>
-    <w:p>
-      <w:pPr>
-        <w:rPr>
-          <w:rFonts w:ascii="Times New Roman" w:hAnsi="Times New Roman" w:cs="Times New Roman"/>
-          <w:b/>
-          <w:bCs/>
-          <w:sz w:val="28"/>
-          <w:szCs w:val="28"/>
-        </w:rPr>
-      </w:pPr>
-    </w:p>
-    <w:p>
-      <w:pPr>
-        <w:rPr>
-          <w:rFonts w:ascii="Times New Roman" w:hAnsi="Times New Roman" w:cs="Times New Roman"/>
-          <w:b/>
-          <w:bCs/>
-          <w:sz w:val="28"/>
-          <w:szCs w:val="28"/>
-        </w:rPr>
-      </w:pPr>
-    </w:p>
-    <w:p>
-      <w:pPr>
-        <w:rPr>
-          <w:rFonts w:ascii="Times New Roman" w:hAnsi="Times New Roman" w:cs="Times New Roman"/>
-          <w:b/>
-          <w:bCs/>
-          <w:sz w:val="28"/>
-          <w:szCs w:val="28"/>
-        </w:rPr>
-      </w:pPr>
-      <w:r>
-        <w:rPr>
-          <w:rFonts w:ascii="Times New Roman" w:hAnsi="Times New Roman" w:cs="Times New Roman"/>
-          <w:b/>
-          <w:bCs/>
-          <w:sz w:val="28"/>
-          <w:szCs w:val="28"/>
-        </w:rPr>
         <w:t xml:space="preserve">2.2    </w:t>
       </w:r>
       <w:r>
@@ -5493,7 +5717,6 @@
         <w:jc w:val="both"/>
       </w:pPr>
       <w:r>
-        <w:lastRenderedPageBreak/>
         <w:t xml:space="preserve">Title: Predictive Models for Wind Speed </w:t>
       </w:r>
     </w:p>
@@ -5503,7 +5726,15 @@
         <w:jc w:val="both"/>
       </w:pPr>
       <w:r>
-        <w:t>Author: Md Aminul Ehsan</w:t>
+        <w:t xml:space="preserve">Author: Md </w:t>
+      </w:r>
+      <w:proofErr w:type="spellStart"/>
+      <w:r>
+        <w:t>Aminul</w:t>
+      </w:r>
+      <w:proofErr w:type="spellEnd"/>
+      <w:r>
+        <w:t xml:space="preserve"> Ehsan</w:t>
       </w:r>
     </w:p>
     <w:p>
@@ -5566,7 +5797,15 @@
         <w:jc w:val="both"/>
       </w:pPr>
       <w:r>
-        <w:t>The dataset was retrieved from the National Renewable Energy Laboratory (NREL) database. Primarily, the dataset had eighteen features, among which wind speed in 80m height is our response variable, and other 17 are predictors- solar radiation [listed as global PSP (Precision Spectral Pyranometer)], temperature (2m), estimated sealevel pressure, average wind speed (2m), average wind direction (2m), average wind shear, turbulence intensity, friction velocity, wind chill temperature, dew point temperature, relative humidity, specific humidity, station pressure, average wind speed (5m), accumulated precipitation, atmospheric electric field, and estimated surface roughness.</w:t>
+        <w:t xml:space="preserve">The dataset was retrieved from the National Renewable Energy Laboratory (NREL) database. Primarily, the dataset had eighteen features, among which wind speed in 80m height is our response variable, and other 17 are predictors- solar radiation [listed as global PSP (Precision Spectral Pyranometer)], temperature (2m), estimated </w:t>
+      </w:r>
+      <w:proofErr w:type="spellStart"/>
+      <w:r>
+        <w:t>sealevel</w:t>
+      </w:r>
+      <w:proofErr w:type="spellEnd"/>
+      <w:r>
+        <w:t xml:space="preserve"> pressure, average wind speed (2m), average wind direction (2m), average wind shear, turbulence intensity, friction velocity, wind chill temperature, dew point temperature, relative humidity, specific humidity, station pressure, average wind speed (5m), accumulated precipitation, atmospheric electric field, and estimated surface roughness.</w:t>
       </w:r>
     </w:p>
     <w:p>
@@ -5593,6 +5832,7 @@
         <w:jc w:val="both"/>
       </w:pPr>
       <w:r>
+        <w:lastRenderedPageBreak/>
         <w:t>LSTM (Model-12) showed the best performance in terms of all metrics; thus, it showed the lowest error terms, while the exact accuracy was 97.8%.</w:t>
       </w:r>
     </w:p>
@@ -5778,7 +6018,27 @@
           <w:sz w:val="24"/>
           <w:szCs w:val="24"/>
         </w:rPr>
-        <w:t>Author: Divya Sharma</w:t>
+        <w:t xml:space="preserve">Author: </w:t>
+      </w:r>
+      <w:proofErr w:type="spellStart"/>
+      <w:r>
+        <w:rPr>
+          <w:rFonts w:ascii="Times New Roman" w:hAnsi="Times New Roman" w:cs="Times New Roman"/>
+          <w:bCs/>
+          <w:sz w:val="24"/>
+          <w:szCs w:val="24"/>
+        </w:rPr>
+        <w:t>Divya</w:t>
+      </w:r>
+      <w:proofErr w:type="spellEnd"/>
+      <w:r>
+        <w:rPr>
+          <w:rFonts w:ascii="Times New Roman" w:hAnsi="Times New Roman" w:cs="Times New Roman"/>
+          <w:bCs/>
+          <w:sz w:val="24"/>
+          <w:szCs w:val="24"/>
+        </w:rPr>
+        <w:t xml:space="preserve"> Sharma</w:t>
       </w:r>
     </w:p>
     <w:p>
@@ -6568,7 +6828,27 @@
           <w:szCs w:val="24"/>
           <w:lang w:val="en-IN"/>
         </w:rPr>
-        <w:t>The proposed solution of the project is an Inventory Management System, which is a comprehensive mobile and web-based application developed using Flutter technology and Android Studio software. The system uses Nodejs, Expressjs for designing the backend to provide a comprehensive overview of the organization's stock and for efficient and effective management of inventory.</w:t>
+        <w:t xml:space="preserve">The proposed solution of the project is an Inventory Management System, which is a comprehensive mobile and web-based application developed using Flutter technology and Android Studio software. The system uses Nodejs, </w:t>
+      </w:r>
+      <w:proofErr w:type="spellStart"/>
+      <w:r>
+        <w:rPr>
+          <w:rFonts w:ascii="Times New Roman" w:hAnsi="Times New Roman" w:cs="Times New Roman"/>
+          <w:sz w:val="24"/>
+          <w:szCs w:val="24"/>
+          <w:lang w:val="en-IN"/>
+        </w:rPr>
+        <w:t>Expressjs</w:t>
+      </w:r>
+      <w:proofErr w:type="spellEnd"/>
+      <w:r>
+        <w:rPr>
+          <w:rFonts w:ascii="Times New Roman" w:hAnsi="Times New Roman" w:cs="Times New Roman"/>
+          <w:sz w:val="24"/>
+          <w:szCs w:val="24"/>
+          <w:lang w:val="en-IN"/>
+        </w:rPr>
+        <w:t xml:space="preserve"> for designing the backend to provide a comprehensive overview of the organization's stock and for efficient and effective management of inventory.</w:t>
       </w:r>
     </w:p>
     <w:p>
@@ -6645,24 +6925,82 @@
           <w:szCs w:val="24"/>
           <w:lang w:val="en-IN"/>
         </w:rPr>
-        <w:t>In conclusion, the Inventory Management System is designed to provide a comprehensive overview of the organization's stock, allow for efficient and effective management of inventory, and ensure transparency and accountability. The use of Flutter, Android Studio, Nodejs, and Expressjs technologies in designing and implementing the system will provide a user-friendly and efficient solution for Anemos Energies Goa.</w:t>
-      </w:r>
-    </w:p>
-    <w:p>
-      <w:pPr>
-        <w:rPr>
-          <w:rFonts w:ascii="Times New Roman" w:hAnsi="Times New Roman" w:cs="Times New Roman"/>
-          <w:sz w:val="24"/>
-          <w:szCs w:val="24"/>
-        </w:rPr>
-      </w:pPr>
-      <w:r>
-        <w:rPr>
-          <w:rFonts w:ascii="Times New Roman" w:hAnsi="Times New Roman" w:cs="Times New Roman"/>
-          <w:sz w:val="24"/>
-          <w:szCs w:val="24"/>
-        </w:rPr>
-        <w:t>The proposed solution of the project includes an intelligent technique for forecasting wind speed and power output of a wind turbine for the next whole month on a daily basis. The forecasting system will help customers plan power usage and make informed decisions about the purchase of wind turbines for their location. The system will utilize publicly available weather and energy data sets to generate the forecasts. It will consider various features, such as temperature, wind direction, and atmospheric pressure, to improve the accuracy of the forecasts. This system will be integrated into the inventory management system for Anemos Energies Goa to improve the overall efficiency and effectiveness of wind energy generation.</w:t>
+        <w:t xml:space="preserve">In conclusion, the Inventory Management System is designed to provide a comprehensive overview of the organization's stock, allow for efficient and effective management of inventory, and ensure transparency and accountability. The use of Flutter, Android Studio, Nodejs, and </w:t>
+      </w:r>
+      <w:proofErr w:type="spellStart"/>
+      <w:r>
+        <w:rPr>
+          <w:rFonts w:ascii="Times New Roman" w:hAnsi="Times New Roman" w:cs="Times New Roman"/>
+          <w:sz w:val="24"/>
+          <w:szCs w:val="24"/>
+          <w:lang w:val="en-IN"/>
+        </w:rPr>
+        <w:t>Expressjs</w:t>
+      </w:r>
+      <w:proofErr w:type="spellEnd"/>
+      <w:r>
+        <w:rPr>
+          <w:rFonts w:ascii="Times New Roman" w:hAnsi="Times New Roman" w:cs="Times New Roman"/>
+          <w:sz w:val="24"/>
+          <w:szCs w:val="24"/>
+          <w:lang w:val="en-IN"/>
+        </w:rPr>
+        <w:t xml:space="preserve"> technologies in designing and implementing the system will provide a user-friendly and efficient solution for </w:t>
+      </w:r>
+      <w:proofErr w:type="spellStart"/>
+      <w:r>
+        <w:rPr>
+          <w:rFonts w:ascii="Times New Roman" w:hAnsi="Times New Roman" w:cs="Times New Roman"/>
+          <w:sz w:val="24"/>
+          <w:szCs w:val="24"/>
+          <w:lang w:val="en-IN"/>
+        </w:rPr>
+        <w:t>Anemos</w:t>
+      </w:r>
+      <w:proofErr w:type="spellEnd"/>
+      <w:r>
+        <w:rPr>
+          <w:rFonts w:ascii="Times New Roman" w:hAnsi="Times New Roman" w:cs="Times New Roman"/>
+          <w:sz w:val="24"/>
+          <w:szCs w:val="24"/>
+          <w:lang w:val="en-IN"/>
+        </w:rPr>
+        <w:t xml:space="preserve"> Energies Goa.</w:t>
+      </w:r>
+    </w:p>
+    <w:p>
+      <w:pPr>
+        <w:rPr>
+          <w:rFonts w:ascii="Times New Roman" w:hAnsi="Times New Roman" w:cs="Times New Roman"/>
+          <w:sz w:val="24"/>
+          <w:szCs w:val="24"/>
+        </w:rPr>
+      </w:pPr>
+      <w:r>
+        <w:rPr>
+          <w:rFonts w:ascii="Times New Roman" w:hAnsi="Times New Roman" w:cs="Times New Roman"/>
+          <w:sz w:val="24"/>
+          <w:szCs w:val="24"/>
+        </w:rPr>
+        <w:t xml:space="preserve">The proposed solution of the project includes an intelligent technique for forecasting wind speed and power output of a wind turbine for the next whole month on a daily basis. The forecasting system will help customers plan power usage and make informed decisions about the purchase of wind turbines for their location. The system will utilize publicly available weather and energy data sets to generate the forecasts. It will consider various features, such as temperature, wind direction, and atmospheric pressure, to improve the accuracy of the forecasts. This system will be integrated into the inventory management system for </w:t>
+      </w:r>
+      <w:proofErr w:type="spellStart"/>
+      <w:r>
+        <w:rPr>
+          <w:rFonts w:ascii="Times New Roman" w:hAnsi="Times New Roman" w:cs="Times New Roman"/>
+          <w:sz w:val="24"/>
+          <w:szCs w:val="24"/>
+        </w:rPr>
+        <w:t>Anemos</w:t>
+      </w:r>
+      <w:proofErr w:type="spellEnd"/>
+      <w:r>
+        <w:rPr>
+          <w:rFonts w:ascii="Times New Roman" w:hAnsi="Times New Roman" w:cs="Times New Roman"/>
+          <w:sz w:val="24"/>
+          <w:szCs w:val="24"/>
+        </w:rPr>
+        <w:t xml:space="preserve"> Energies Goa to improve the overall efficiency and effectiveness of wind energy generation.</w:t>
       </w:r>
     </w:p>
     <w:p>
@@ -7741,6 +8079,7 @@
           <w:lang w:val="en-IN"/>
         </w:rPr>
       </w:pPr>
+      <w:proofErr w:type="spellStart"/>
       <w:r>
         <w:rPr>
           <w:rFonts w:ascii="Times New Roman" w:hAnsi="Times New Roman" w:cs="Times New Roman"/>
@@ -7750,6 +8089,7 @@
         </w:rPr>
         <w:t>Xammp</w:t>
       </w:r>
+      <w:proofErr w:type="spellEnd"/>
     </w:p>
     <w:p>
       <w:pPr>
@@ -8193,7 +8533,31 @@
           <w:szCs w:val="24"/>
           <w:lang w:val="en-IN"/>
         </w:rPr>
-        <w:t>Tested on gLinux based on Debian</w:t>
+        <w:t xml:space="preserve">Tested on </w:t>
+      </w:r>
+      <w:proofErr w:type="spellStart"/>
+      <w:r>
+        <w:rPr>
+          <w:rFonts w:ascii="Times New Roman" w:hAnsi="Times New Roman" w:cs="Times New Roman"/>
+          <w:i/>
+          <w:iCs/>
+          <w:sz w:val="24"/>
+          <w:szCs w:val="24"/>
+          <w:lang w:val="en-IN"/>
+        </w:rPr>
+        <w:t>gLinux</w:t>
+      </w:r>
+      <w:proofErr w:type="spellEnd"/>
+      <w:r>
+        <w:rPr>
+          <w:rFonts w:ascii="Times New Roman" w:hAnsi="Times New Roman" w:cs="Times New Roman"/>
+          <w:i/>
+          <w:iCs/>
+          <w:sz w:val="24"/>
+          <w:szCs w:val="24"/>
+          <w:lang w:val="en-IN"/>
+        </w:rPr>
+        <w:t xml:space="preserve"> based on Debian</w:t>
       </w:r>
       <w:r>
         <w:rPr>
@@ -8250,7 +8614,27 @@
           <w:szCs w:val="24"/>
           <w:lang w:val="en-IN"/>
         </w:rPr>
-        <w:t>GNU C Library (glibc) 2.19 or later</w:t>
+        <w:t>GNU C Library (</w:t>
+      </w:r>
+      <w:proofErr w:type="spellStart"/>
+      <w:r>
+        <w:rPr>
+          <w:rFonts w:ascii="Times New Roman" w:hAnsi="Times New Roman" w:cs="Times New Roman"/>
+          <w:sz w:val="24"/>
+          <w:szCs w:val="24"/>
+          <w:lang w:val="en-IN"/>
+        </w:rPr>
+        <w:t>glibc</w:t>
+      </w:r>
+      <w:proofErr w:type="spellEnd"/>
+      <w:r>
+        <w:rPr>
+          <w:rFonts w:ascii="Times New Roman" w:hAnsi="Times New Roman" w:cs="Times New Roman"/>
+          <w:sz w:val="24"/>
+          <w:szCs w:val="24"/>
+          <w:lang w:val="en-IN"/>
+        </w:rPr>
+        <w:t>) 2.19 or later</w:t>
       </w:r>
     </w:p>
     <w:p>
@@ -8838,10 +9222,10 @@
         </w:rPr>
         <w:lastRenderedPageBreak/>
         <w:pict w14:anchorId="5334753B">
-          <v:rect id="Ink 365" o:spid="_x0000_s2060" style="position:absolute;margin-left:422.7pt;margin-top:197.2pt;width:47.65pt;height:29.85pt;z-index:251670528;visibility:visible;mso-wrap-style:square;mso-wrap-distance-left:9pt;mso-wrap-distance-top:0;mso-wrap-distance-right:9pt;mso-wrap-distance-bottom:0;mso-position-horizontal:absolute;mso-position-horizontal-relative:text;mso-position-vertical:absolute;mso-position-vertical-relative:text" coordorigin=",1" coordsize="1632,1003" filled="f" strokecolor="#e71224" strokeweight=".5mm">
+          <v:rect id="Ink 365" o:spid="_x0000_s2060" style="position:absolute;margin-left:422.7pt;margin-top:197.2pt;width:47.65pt;height:29.85pt;z-index:251670528;visibility:visible;mso-wrap-style:square;mso-wrap-distance-left:9pt;mso-wrap-distance-top:0;mso-wrap-distance-right:9pt;mso-wrap-distance-bottom:0;mso-position-horizontal:absolute;mso-position-horizontal-relative:text;mso-position-vertical:absolute;mso-position-vertical-relative:text" filled="f" strokecolor="#e71224" strokeweight=".5mm">
             <v:stroke endcap="round"/>
             <v:path shadowok="f" o:extrusionok="f" fillok="f" insetpenok="f"/>
-            <o:lock v:ext="edit" rotation="t" text="t"/>
+            <o:lock v:ext="edit" rotation="t" aspectratio="t" verticies="t" text="t" shapetype="t"/>
             <o:ink i="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" annotation="t"/>
           </v:rect>
         </w:pict>
@@ -8851,10 +9235,10 @@
           <w:noProof/>
         </w:rPr>
         <w:pict w14:anchorId="4DDB1E29">
-          <v:rect id="Ink 364" o:spid="_x0000_s2059" style="position:absolute;margin-left:255.8pt;margin-top:237.6pt;width:17.05pt;height:31.1pt;z-index:251669504;visibility:visible;mso-wrap-style:square;mso-wrap-distance-left:9pt;mso-wrap-distance-top:0;mso-wrap-distance-right:9pt;mso-wrap-distance-bottom:0;mso-position-horizontal:absolute;mso-position-horizontal-relative:text;mso-position-vertical:absolute;mso-position-vertical-relative:text" coordsize="551,1048" filled="f" strokecolor="#e71224" strokeweight=".5mm">
+          <v:rect id="Ink 364" o:spid="_x0000_s2059" style="position:absolute;margin-left:255.8pt;margin-top:237.6pt;width:17.05pt;height:31.1pt;z-index:251669504;visibility:visible;mso-wrap-style:square;mso-wrap-distance-left:9pt;mso-wrap-distance-top:0;mso-wrap-distance-right:9pt;mso-wrap-distance-bottom:0;mso-position-horizontal:absolute;mso-position-horizontal-relative:text;mso-position-vertical:absolute;mso-position-vertical-relative:text" filled="f" strokecolor="#e71224" strokeweight=".5mm">
             <v:stroke endcap="round"/>
             <v:path shadowok="f" o:extrusionok="f" fillok="f" insetpenok="f"/>
-            <o:lock v:ext="edit" rotation="t" text="t"/>
+            <o:lock v:ext="edit" rotation="t" aspectratio="t" verticies="t" text="t" shapetype="t"/>
             <o:ink i="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" annotation="t"/>
           </v:rect>
         </w:pict>
@@ -8864,10 +9248,10 @@
           <w:noProof/>
         </w:rPr>
         <w:pict w14:anchorId="0CB80CDB">
-          <v:rect id="Ink 363" o:spid="_x0000_s2058" style="position:absolute;margin-left:216.85pt;margin-top:271.3pt;width:102.25pt;height:43.55pt;z-index:251668480;visibility:visible;mso-wrap-style:square;mso-wrap-distance-left:9pt;mso-wrap-distance-top:0;mso-wrap-distance-right:9pt;mso-wrap-distance-bottom:0;mso-position-horizontal:absolute;mso-position-horizontal-relative:text;mso-position-vertical:absolute;mso-position-vertical-relative:text" coordorigin="1" coordsize="3558,1485" filled="f" strokecolor="#e71224" strokeweight=".5mm">
+          <v:rect id="Ink 363" o:spid="_x0000_s2058" style="position:absolute;margin-left:216.85pt;margin-top:271.3pt;width:102.25pt;height:43.55pt;z-index:251668480;visibility:visible;mso-wrap-style:square;mso-wrap-distance-left:9pt;mso-wrap-distance-top:0;mso-wrap-distance-right:9pt;mso-wrap-distance-bottom:0;mso-position-horizontal:absolute;mso-position-horizontal-relative:text;mso-position-vertical:absolute;mso-position-vertical-relative:text" filled="f" strokecolor="#e71224" strokeweight=".5mm">
             <v:stroke endcap="round"/>
             <v:path shadowok="f" o:extrusionok="f" fillok="f" insetpenok="f"/>
-            <o:lock v:ext="edit" rotation="t" text="t"/>
+            <o:lock v:ext="edit" rotation="t" aspectratio="t" verticies="t" text="t" shapetype="t"/>
             <o:ink i="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" annotation="t"/>
           </v:rect>
         </w:pict>
@@ -8877,10 +9261,10 @@
           <w:noProof/>
         </w:rPr>
         <w:pict w14:anchorId="3729754B">
-          <v:rect id="Ink 362" o:spid="_x0000_s2057" style="position:absolute;margin-left:227.85pt;margin-top:278.5pt;width:1.45pt;height:1.45pt;z-index:251667456;visibility:visible;mso-wrap-style:square;mso-wrap-distance-left:9pt;mso-wrap-distance-top:0;mso-wrap-distance-right:9pt;mso-wrap-distance-bottom:0;mso-position-horizontal:absolute;mso-position-horizontal-relative:text;mso-position-vertical:absolute;mso-position-vertical-relative:text" coordsize="1,1" filled="f" strokecolor="#e71224" strokeweight=".5mm">
+          <v:rect id="Ink 362" o:spid="_x0000_s2057" style="position:absolute;margin-left:227.85pt;margin-top:278.5pt;width:1.45pt;height:1.45pt;z-index:251667456;visibility:visible;mso-wrap-style:square;mso-wrap-distance-left:9pt;mso-wrap-distance-top:0;mso-wrap-distance-right:9pt;mso-wrap-distance-bottom:0;mso-position-horizontal:absolute;mso-position-horizontal-relative:text;mso-position-vertical:absolute;mso-position-vertical-relative:text" filled="f" strokecolor="#e71224" strokeweight=".5mm">
             <v:stroke endcap="round"/>
             <v:path shadowok="f" o:extrusionok="f" fillok="f" insetpenok="f"/>
-            <o:lock v:ext="edit" rotation="t" text="t"/>
+            <o:lock v:ext="edit" rotation="t" aspectratio="t" verticies="t" text="t" shapetype="t"/>
             <o:ink i="AGUdAgYGARBYz1SK5pfFT48G+LrS4ZsiAwtIEETnpZABRTJGMgUDOAtkGSMyCoHH//8PgMf//w8z&#10;CoHH//8PgMf//w84CQD+/wMAAAAAAAoWAgEAAQAQX/9AAAo/QCPwQJjDR1A7IF==&#10;" annotation="t"/>
           </v:rect>
         </w:pict>
@@ -8964,10 +9348,10 @@
           <w:noProof/>
         </w:rPr>
         <w:pict w14:anchorId="203FB16C">
-          <v:rect id="Ink 366" o:spid="_x0000_s2056" style="position:absolute;margin-left:133.5pt;margin-top:16.1pt;width:1.45pt;height:1.45pt;z-index:251671552;visibility:visible;mso-wrap-style:square;mso-wrap-distance-left:9pt;mso-wrap-distance-top:0;mso-wrap-distance-right:9pt;mso-wrap-distance-bottom:0;mso-position-horizontal:absolute;mso-position-horizontal-relative:text;mso-position-vertical:absolute;mso-position-vertical-relative:text" coordorigin=",1" coordsize="1,1" filled="f" strokecolor="#e71224" strokeweight=".5mm">
+          <v:rect id="Ink 366" o:spid="_x0000_s2056" style="position:absolute;margin-left:133.5pt;margin-top:16.1pt;width:1.45pt;height:1.45pt;z-index:251671552;visibility:visible;mso-wrap-style:square;mso-wrap-distance-left:9pt;mso-wrap-distance-top:0;mso-wrap-distance-right:9pt;mso-wrap-distance-bottom:0;mso-position-horizontal:absolute;mso-position-horizontal-relative:text;mso-position-vertical:absolute;mso-position-vertical-relative:text" filled="f" strokecolor="#e71224" strokeweight=".5mm">
             <v:stroke endcap="round"/>
             <v:path shadowok="f" o:extrusionok="f" fillok="f" insetpenok="f"/>
-            <o:lock v:ext="edit" rotation="t" text="t"/>
+            <o:lock v:ext="edit" rotation="t" aspectratio="t" verticies="t" text="t" shapetype="t"/>
             <o:ink i="AGUdAgYGARBYz1SK5pfFT48G+LrS4ZsiAwtIEETnpZABRTJGMgUDOAtkGSMyCoHH//8PgMf//w8z&#10;CoHH//8PgMf//w84CQD+/wMAAAAAAAoWAgEAAlAQX/9AAAo/QCNQwNaTR1A7IF==&#10;" annotation="t"/>
           </v:rect>
         </w:pict>
@@ -10292,7 +10676,61 @@
           <w:sz w:val="24"/>
           <w:szCs w:val="24"/>
         </w:rPr>
-        <w:t>The Inventory Management System and wind forecasting solution for Anemos Energies Goa is a comprehensive and innovative solution that addresses the challenges faced by the organization in managing and optimizing their inventory and wind energy generation. The solution utilizes cutting-edge technologies such as Flutter, Android Studio, Nodejs, and Expressjs, and features real-time inventory updates, operator activity tracking, QR code system, and secure database. The wind forecasting system leverages publicly available weather and energy data sets and employs intelligent techniques to provide accurate and reliable monthly predictions of wind speed and power output. The proposed solution offers a unified and user-friendly interface that streamlines the process of managing inventory and optimizing wind energy generation. The successful implementation of this project will bring significant benefits to Anemos Energies Goa, including increased efficiency, transparency, and accountability, and a better understanding of their inventory and energy generation.</w:t>
+        <w:t xml:space="preserve">The Inventory Management System and wind forecasting solution for </w:t>
+      </w:r>
+      <w:proofErr w:type="spellStart"/>
+      <w:r>
+        <w:rPr>
+          <w:rFonts w:ascii="Times New Roman" w:hAnsi="Times New Roman" w:cs="Times New Roman"/>
+          <w:sz w:val="24"/>
+          <w:szCs w:val="24"/>
+        </w:rPr>
+        <w:t>Anemos</w:t>
+      </w:r>
+      <w:proofErr w:type="spellEnd"/>
+      <w:r>
+        <w:rPr>
+          <w:rFonts w:ascii="Times New Roman" w:hAnsi="Times New Roman" w:cs="Times New Roman"/>
+          <w:sz w:val="24"/>
+          <w:szCs w:val="24"/>
+        </w:rPr>
+        <w:t xml:space="preserve"> Energies Goa is a comprehensive and innovative solution that addresses the challenges faced by the organization in managing and optimizing their inventory and wind energy generation. The solution utilizes cutting-edge technologies such as Flutter, Android Studio, Nodejs, and </w:t>
+      </w:r>
+      <w:proofErr w:type="spellStart"/>
+      <w:r>
+        <w:rPr>
+          <w:rFonts w:ascii="Times New Roman" w:hAnsi="Times New Roman" w:cs="Times New Roman"/>
+          <w:sz w:val="24"/>
+          <w:szCs w:val="24"/>
+        </w:rPr>
+        <w:t>Expressjs</w:t>
+      </w:r>
+      <w:proofErr w:type="spellEnd"/>
+      <w:r>
+        <w:rPr>
+          <w:rFonts w:ascii="Times New Roman" w:hAnsi="Times New Roman" w:cs="Times New Roman"/>
+          <w:sz w:val="24"/>
+          <w:szCs w:val="24"/>
+        </w:rPr>
+        <w:t xml:space="preserve">, and features real-time inventory updates, operator activity tracking, QR code system, and secure database. The wind forecasting system leverages publicly available weather and energy data sets and employs intelligent techniques to provide accurate and reliable monthly predictions of wind speed and power output. The proposed solution offers a unified and user-friendly interface that streamlines the process of managing inventory and optimizing wind energy generation. The successful implementation of this project will bring significant benefits to </w:t>
+      </w:r>
+      <w:proofErr w:type="spellStart"/>
+      <w:r>
+        <w:rPr>
+          <w:rFonts w:ascii="Times New Roman" w:hAnsi="Times New Roman" w:cs="Times New Roman"/>
+          <w:sz w:val="24"/>
+          <w:szCs w:val="24"/>
+        </w:rPr>
+        <w:t>Anemos</w:t>
+      </w:r>
+      <w:proofErr w:type="spellEnd"/>
+      <w:r>
+        <w:rPr>
+          <w:rFonts w:ascii="Times New Roman" w:hAnsi="Times New Roman" w:cs="Times New Roman"/>
+          <w:sz w:val="24"/>
+          <w:szCs w:val="24"/>
+        </w:rPr>
+        <w:t xml:space="preserve"> Energies Goa, including increased efficiency, transparency, and accountability, and a better understanding of their inventory and energy generation.</w:t>
       </w:r>
     </w:p>
     <w:p>
@@ -10613,13 +11051,41 @@
           <w:szCs w:val="24"/>
         </w:rPr>
       </w:pPr>
-      <w:r>
-        <w:rPr>
-          <w:rFonts w:ascii="Times New Roman" w:hAnsi="Times New Roman" w:cs="Times New Roman"/>
-          <w:sz w:val="24"/>
-          <w:szCs w:val="24"/>
-        </w:rPr>
-        <w:t>Anemos Energies Goa. (2021). Anemos Energies Goa. [online] Available at: https://www.anemosenergies.com/goa [Accessed 2021].</w:t>
+      <w:proofErr w:type="spellStart"/>
+      <w:r>
+        <w:rPr>
+          <w:rFonts w:ascii="Times New Roman" w:hAnsi="Times New Roman" w:cs="Times New Roman"/>
+          <w:sz w:val="24"/>
+          <w:szCs w:val="24"/>
+        </w:rPr>
+        <w:t>Anemos</w:t>
+      </w:r>
+      <w:proofErr w:type="spellEnd"/>
+      <w:r>
+        <w:rPr>
+          <w:rFonts w:ascii="Times New Roman" w:hAnsi="Times New Roman" w:cs="Times New Roman"/>
+          <w:sz w:val="24"/>
+          <w:szCs w:val="24"/>
+        </w:rPr>
+        <w:t xml:space="preserve"> Energies Goa. (2021). </w:t>
+      </w:r>
+      <w:proofErr w:type="spellStart"/>
+      <w:r>
+        <w:rPr>
+          <w:rFonts w:ascii="Times New Roman" w:hAnsi="Times New Roman" w:cs="Times New Roman"/>
+          <w:sz w:val="24"/>
+          <w:szCs w:val="24"/>
+        </w:rPr>
+        <w:t>Anemos</w:t>
+      </w:r>
+      <w:proofErr w:type="spellEnd"/>
+      <w:r>
+        <w:rPr>
+          <w:rFonts w:ascii="Times New Roman" w:hAnsi="Times New Roman" w:cs="Times New Roman"/>
+          <w:sz w:val="24"/>
+          <w:szCs w:val="24"/>
+        </w:rPr>
+        <w:t xml:space="preserve"> Energies Goa. [online] Available at: https://www.anemosenergies.com/goa [Accessed 2021].</w:t>
       </w:r>
     </w:p>
     <w:p>
@@ -10897,12 +11363,14 @@
       </w:rPr>
       <w:ptab w:relativeTo="margin" w:alignment="right" w:leader="none"/>
     </w:r>
+    <w:proofErr w:type="spellStart"/>
     <w:r>
       <w:rPr>
         <w:rFonts w:asciiTheme="majorHAnsi" w:hAnsiTheme="majorHAnsi"/>
       </w:rPr>
       <w:t>i</w:t>
     </w:r>
+    <w:proofErr w:type="spellEnd"/>
   </w:p>
   <w:p>
     <w:pPr>
@@ -10974,7 +11442,25 @@
             <w:sz w:val="32"/>
             <w:szCs w:val="32"/>
           </w:rPr>
-          <w:t>Inventory Management System For Anemos Energies</w:t>
+          <w:t xml:space="preserve">Inventory Management System For </w:t>
+        </w:r>
+        <w:proofErr w:type="spellStart"/>
+        <w:r>
+          <w:rPr>
+            <w:rFonts w:asciiTheme="majorHAnsi" w:eastAsiaTheme="majorEastAsia" w:hAnsiTheme="majorHAnsi" w:cstheme="majorBidi"/>
+            <w:sz w:val="32"/>
+            <w:szCs w:val="32"/>
+          </w:rPr>
+          <w:t>Anemos</w:t>
+        </w:r>
+        <w:proofErr w:type="spellEnd"/>
+        <w:r>
+          <w:rPr>
+            <w:rFonts w:asciiTheme="majorHAnsi" w:eastAsiaTheme="majorEastAsia" w:hAnsiTheme="majorHAnsi" w:cstheme="majorBidi"/>
+            <w:sz w:val="32"/>
+            <w:szCs w:val="32"/>
+          </w:rPr>
+          <w:t xml:space="preserve"> Energies</w:t>
         </w:r>
       </w:p>
     </w:sdtContent>
@@ -13770,6 +14256,7 @@
   <w:style w:type="character" w:default="1" w:styleId="DefaultParagraphFont">
     <w:name w:val="Default Paragraph Font"/>
     <w:uiPriority w:val="1"/>
+    <w:semiHidden/>
     <w:unhideWhenUsed/>
   </w:style>
   <w:style w:type="table" w:default="1" w:styleId="TableNormal">
@@ -14026,6 +14513,7 @@
     <w:rsid w:val="005073FC"/>
     <w:rsid w:val="005C74D8"/>
     <w:rsid w:val="006A10E6"/>
+    <w:rsid w:val="009137B4"/>
     <w:rsid w:val="00A5706B"/>
     <w:rsid w:val="00BF6D26"/>
     <w:rsid w:val="00C106F3"/>

</xml_diff>